<commit_message>
Corrección del error 53
Actualización de la historia 64 al eliminar botón regresar
</commit_message>
<xml_diff>
--- a/Sprints_Historias de usuario/Parte#1 - Analisis y diseño/Grupo_1_Sprint_Planning5Final.docx
+++ b/Sprints_Historias de usuario/Parte#1 - Analisis y diseño/Grupo_1_Sprint_Planning5Final.docx
@@ -8887,30 +8887,6 @@
               <w:t>Botón “Ver Detalles”: Creación de un botón que permita redirigir al formulario ver ventas.</w:t>
             </w:r>
           </w:p>
-          <w:p>
-            <w:pPr>
-              <w:pStyle w:val="Prrafodelista"/>
-              <w:numPr>
-                <w:ilvl w:val="0"/>
-                <w:numId w:val="12"/>
-              </w:numPr>
-              <w:spacing w:after="0" w:line="240" w:lineRule="auto"/>
-              <w:cnfStyle w:val="000000000000" w:firstRow="0" w:lastRow="0" w:firstColumn="0" w:lastColumn="0" w:oddVBand="0" w:evenVBand="0" w:oddHBand="0" w:evenHBand="0" w:firstRowFirstColumn="0" w:firstRowLastColumn="0" w:lastRowFirstColumn="0" w:lastRowLastColumn="0"/>
-              <w:rPr>
-                <w:rFonts w:ascii="Arial" w:hAnsi="Arial" w:cs="Arial"/>
-                <w:sz w:val="22"/>
-                <w:szCs w:val="22"/>
-              </w:rPr>
-            </w:pPr>
-            <w:r>
-              <w:rPr>
-                <w:rFonts w:ascii="Arial" w:hAnsi="Arial" w:cs="Arial"/>
-                <w:sz w:val="22"/>
-                <w:szCs w:val="22"/>
-              </w:rPr>
-              <w:t>Botón “Regresar”: Creación de un botón que nos redirija a la pantalla principal.</w:t>
-            </w:r>
-          </w:p>
         </w:tc>
       </w:tr>
       <w:tr>
@@ -12006,40 +11982,40 @@
       </w:rPr>
     </w:lvl>
   </w:abstractNum>
-  <w:num w:numId="1" w16cid:durableId="2080252772">
+  <w:num w:numId="1">
     <w:abstractNumId w:val="7"/>
   </w:num>
-  <w:num w:numId="2" w16cid:durableId="1405571584">
+  <w:num w:numId="2">
     <w:abstractNumId w:val="10"/>
   </w:num>
-  <w:num w:numId="3" w16cid:durableId="835922252">
+  <w:num w:numId="3">
     <w:abstractNumId w:val="8"/>
   </w:num>
-  <w:num w:numId="4" w16cid:durableId="1454597623">
+  <w:num w:numId="4">
     <w:abstractNumId w:val="9"/>
   </w:num>
-  <w:num w:numId="5" w16cid:durableId="550535141">
+  <w:num w:numId="5">
     <w:abstractNumId w:val="2"/>
   </w:num>
-  <w:num w:numId="6" w16cid:durableId="1126965083">
+  <w:num w:numId="6">
     <w:abstractNumId w:val="0"/>
   </w:num>
-  <w:num w:numId="7" w16cid:durableId="224336313">
+  <w:num w:numId="7">
     <w:abstractNumId w:val="1"/>
   </w:num>
-  <w:num w:numId="8" w16cid:durableId="1141575266">
+  <w:num w:numId="8">
     <w:abstractNumId w:val="11"/>
   </w:num>
-  <w:num w:numId="9" w16cid:durableId="1001397670">
+  <w:num w:numId="9">
     <w:abstractNumId w:val="4"/>
   </w:num>
-  <w:num w:numId="10" w16cid:durableId="1145856976">
+  <w:num w:numId="10">
     <w:abstractNumId w:val="6"/>
   </w:num>
-  <w:num w:numId="11" w16cid:durableId="1539777119">
+  <w:num w:numId="11">
     <w:abstractNumId w:val="5"/>
   </w:num>
-  <w:num w:numId="12" w16cid:durableId="1215048333">
+  <w:num w:numId="12">
     <w:abstractNumId w:val="3"/>
   </w:num>
 </w:numbering>

</xml_diff>